<commit_message>
WSF(each) table error solved
</commit_message>
<xml_diff>
--- a/template/appendix_template.docx
+++ b/template/appendix_template.docx
@@ -59,51 +59,42 @@
       </w:r>
       <w:proofErr w:type="spellEnd"/>
     </w:p>
-    <w:p>
-      <w:pPr>
-        <w:pStyle w:val="ac"/>
-        <w:ind w:leftChars="0" w:left="0"/>
-        <w:rPr>
-          <w:noProof/>
-          <w:snapToGrid/>
-        </w:rPr>
-      </w:pPr>
-    </w:p>
+    <w:p/>
     <w:tbl>
       <w:tblPr>
-        <w:tblW w:w="5000" w:type="pct"/>
-        <w:tblCellMar>
-          <w:left w:w="99" w:type="dxa"/>
-          <w:right w:w="99" w:type="dxa"/>
-        </w:tblCellMar>
+        <w:tblStyle w:val="af4"/>
+        <w:tblW w:w="9652" w:type="dxa"/>
+        <w:jc w:val="center"/>
+        <w:tblBorders>
+          <w:left w:val="none" w:sz="0" w:space="0" w:color="auto"/>
+          <w:right w:val="none" w:sz="0" w:space="0" w:color="auto"/>
+        </w:tblBorders>
+        <w:tblLayout w:type="fixed"/>
         <w:tblLook w:val="04A0" w:firstRow="1" w:lastRow="0" w:firstColumn="1" w:lastColumn="0" w:noHBand="0" w:noVBand="1"/>
       </w:tblPr>
       <w:tblGrid>
-        <w:gridCol w:w="1252"/>
-        <w:gridCol w:w="1442"/>
         <w:gridCol w:w="1276"/>
+        <w:gridCol w:w="1372"/>
+        <w:gridCol w:w="1372"/>
+        <w:gridCol w:w="1373"/>
         <w:gridCol w:w="1419"/>
-        <w:gridCol w:w="1403"/>
-        <w:gridCol w:w="1430"/>
-        <w:gridCol w:w="1415"/>
+        <w:gridCol w:w="1420"/>
+        <w:gridCol w:w="1420"/>
       </w:tblGrid>
       <w:tr>
         <w:trPr>
-          <w:trHeight w:val="283"/>
+          <w:trHeight w:val="144"/>
+          <w:jc w:val="center"/>
         </w:trPr>
         <w:tc>
           <w:tcPr>
-            <w:tcW w:w="650" w:type="pct"/>
+            <w:tcW w:w="1276" w:type="dxa"/>
             <w:vMerge w:val="restart"/>
             <w:tcBorders>
               <w:top w:val="single" w:sz="12" w:space="0" w:color="auto"/>
-              <w:bottom w:val="nil"/>
-              <w:right w:val="single" w:sz="8" w:space="0" w:color="000000"/>
             </w:tcBorders>
             <w:shd w:val="clear" w:color="auto" w:fill="F2F2F2" w:themeFill="background1" w:themeFillShade="F2"/>
-            <w:noWrap/>
             <w:vAlign w:val="center"/>
-            <w:hideMark/>
           </w:tcPr>
           <w:p>
             <w:pPr>
@@ -120,12 +111,11 @@
         </w:tc>
         <w:tc>
           <w:tcPr>
-            <w:tcW w:w="2146" w:type="pct"/>
+            <w:tcW w:w="4117" w:type="dxa"/>
             <w:gridSpan w:val="3"/>
             <w:tcBorders>
               <w:top w:val="single" w:sz="12" w:space="0" w:color="auto"/>
-              <w:bottom w:val="nil"/>
-              <w:right w:val="single" w:sz="8" w:space="0" w:color="000000"/>
+              <w:bottom w:val="single" w:sz="4" w:space="0" w:color="auto"/>
             </w:tcBorders>
             <w:shd w:val="clear" w:color="auto" w:fill="F2F2F2" w:themeFill="background1" w:themeFillShade="F2"/>
           </w:tcPr>
@@ -168,17 +158,14 @@
         </w:tc>
         <w:tc>
           <w:tcPr>
-            <w:tcW w:w="2204" w:type="pct"/>
+            <w:tcW w:w="4259" w:type="dxa"/>
             <w:gridSpan w:val="3"/>
             <w:tcBorders>
               <w:top w:val="single" w:sz="12" w:space="0" w:color="auto"/>
-              <w:left w:val="nil"/>
-              <w:bottom w:val="nil"/>
+              <w:bottom w:val="single" w:sz="4" w:space="0" w:color="auto"/>
             </w:tcBorders>
             <w:shd w:val="clear" w:color="auto" w:fill="F2F2F2" w:themeFill="background1" w:themeFillShade="F2"/>
-            <w:noWrap/>
             <w:vAlign w:val="center"/>
-            <w:hideMark/>
           </w:tcPr>
           <w:p>
             <w:pPr>
@@ -220,20 +207,15 @@
       </w:tr>
       <w:tr>
         <w:trPr>
-          <w:trHeight w:val="283"/>
+          <w:trHeight w:val="144"/>
+          <w:jc w:val="center"/>
         </w:trPr>
         <w:tc>
           <w:tcPr>
-            <w:tcW w:w="650" w:type="pct"/>
+            <w:tcW w:w="1276" w:type="dxa"/>
             <w:vMerge/>
-            <w:tcBorders>
-              <w:top w:val="single" w:sz="8" w:space="0" w:color="auto"/>
-              <w:bottom w:val="nil"/>
-              <w:right w:val="single" w:sz="8" w:space="0" w:color="000000"/>
-            </w:tcBorders>
             <w:shd w:val="clear" w:color="auto" w:fill="F2F2F2" w:themeFill="background1" w:themeFillShade="F2"/>
             <w:vAlign w:val="center"/>
-            <w:hideMark/>
           </w:tcPr>
           <w:p>
             <w:pPr>
@@ -250,12 +232,10 @@
         </w:tc>
         <w:tc>
           <w:tcPr>
-            <w:tcW w:w="2146" w:type="pct"/>
+            <w:tcW w:w="4117" w:type="dxa"/>
             <w:gridSpan w:val="3"/>
             <w:tcBorders>
-              <w:top w:val="single" w:sz="8" w:space="0" w:color="auto"/>
-              <w:bottom w:val="single" w:sz="8" w:space="0" w:color="auto"/>
-              <w:right w:val="single" w:sz="8" w:space="0" w:color="000000"/>
+              <w:top w:val="single" w:sz="4" w:space="0" w:color="auto"/>
             </w:tcBorders>
             <w:shd w:val="clear" w:color="auto" w:fill="F2F2F2" w:themeFill="background1" w:themeFillShade="F2"/>
           </w:tcPr>
@@ -276,23 +256,60 @@
                 <w:b/>
                 <w:bCs/>
               </w:rPr>
-              <w:t>Horizontal</w:t>
+              <w:t>H</w:t>
+            </w:r>
+            <w:r>
+              <w:rPr>
+                <w:rFonts w:ascii="Noto Sans KR Thin" w:hAnsi="Noto Sans KR Thin"/>
+                <w:b/>
+                <w:bCs/>
+              </w:rPr>
+              <w:t>orizontal</w:t>
             </w:r>
           </w:p>
         </w:tc>
         <w:tc>
           <w:tcPr>
-            <w:tcW w:w="2204" w:type="pct"/>
+            <w:tcW w:w="4259" w:type="dxa"/>
             <w:gridSpan w:val="3"/>
             <w:tcBorders>
-              <w:top w:val="single" w:sz="8" w:space="0" w:color="auto"/>
-              <w:left w:val="nil"/>
-              <w:bottom w:val="single" w:sz="8" w:space="0" w:color="auto"/>
+              <w:top w:val="single" w:sz="4" w:space="0" w:color="auto"/>
             </w:tcBorders>
             <w:shd w:val="clear" w:color="auto" w:fill="F2F2F2" w:themeFill="background1" w:themeFillShade="F2"/>
-            <w:noWrap/>
             <w:vAlign w:val="center"/>
-            <w:hideMark/>
+          </w:tcPr>
+          <w:p>
+            <w:pPr>
+              <w:pStyle w:val="ac"/>
+              <w:ind w:leftChars="0" w:left="0"/>
+              <w:jc w:val="center"/>
+              <w:rPr>
+                <w:rFonts w:ascii="Noto Sans KR Thin" w:hAnsi="Noto Sans KR Thin"/>
+                <w:b/>
+                <w:bCs/>
+              </w:rPr>
+            </w:pPr>
+            <w:r>
+              <w:rPr>
+                <w:rFonts w:ascii="Noto Sans KR Thin" w:hAnsi="Noto Sans KR Thin"/>
+                <w:b/>
+                <w:bCs/>
+              </w:rPr>
+              <w:t>Horizontal</w:t>
+            </w:r>
+          </w:p>
+        </w:tc>
+      </w:tr>
+      <w:tr>
+        <w:trPr>
+          <w:trHeight w:val="80"/>
+          <w:jc w:val="center"/>
+        </w:trPr>
+        <w:tc>
+          <w:tcPr>
+            <w:tcW w:w="1276" w:type="dxa"/>
+            <w:shd w:val="clear" w:color="auto" w:fill="F2F2F2" w:themeFill="background1" w:themeFillShade="F2"/>
+            <w:vAlign w:val="center"/>
           </w:tcPr>
           <w:p>
             <w:pPr>
@@ -311,27 +328,22 @@
                 <w:b/>
                 <w:bCs/>
               </w:rPr>
-              <w:t>Horizontal</w:t>
+              <w:t>S</w:t>
+            </w:r>
+            <w:r>
+              <w:rPr>
+                <w:rFonts w:ascii="Noto Sans KR Thin" w:hAnsi="Noto Sans KR Thin"/>
+                <w:b/>
+                <w:bCs/>
+              </w:rPr>
+              <w:t>tory</w:t>
             </w:r>
           </w:p>
         </w:tc>
-      </w:tr>
-      <w:tr>
-        <w:trPr>
-          <w:trHeight w:val="283"/>
-        </w:trPr>
         <w:tc>
           <w:tcPr>
-            <w:tcW w:w="650" w:type="pct"/>
-            <w:tcBorders>
-              <w:top w:val="single" w:sz="8" w:space="0" w:color="auto"/>
-              <w:bottom w:val="single" w:sz="12" w:space="0" w:color="auto"/>
-              <w:right w:val="nil"/>
-            </w:tcBorders>
+            <w:tcW w:w="1372" w:type="dxa"/>
             <w:shd w:val="clear" w:color="auto" w:fill="F2F2F2" w:themeFill="background1" w:themeFillShade="F2"/>
-            <w:noWrap/>
-            <w:vAlign w:val="center"/>
-            <w:hideMark/>
           </w:tcPr>
           <w:p>
             <w:pPr>
@@ -350,53 +362,23 @@
                 <w:b/>
                 <w:bCs/>
               </w:rPr>
-              <w:t>Story</w:t>
+              <w:t>R</w:t>
+            </w:r>
+            <w:r>
+              <w:rPr>
+                <w:rFonts w:ascii="Noto Sans KR Thin" w:hAnsi="Noto Sans KR Thin"/>
+                <w:b/>
+                <w:bCs/>
+              </w:rPr>
+              <w:t>ebar Type</w:t>
             </w:r>
           </w:p>
         </w:tc>
         <w:tc>
           <w:tcPr>
-            <w:tcW w:w="748" w:type="pct"/>
+            <w:tcW w:w="1372" w:type="dxa"/>
             <w:tcBorders>
-              <w:top w:val="nil"/>
-              <w:left w:val="single" w:sz="8" w:space="0" w:color="auto"/>
-              <w:bottom w:val="single" w:sz="12" w:space="0" w:color="auto"/>
-              <w:right w:val="single" w:sz="4" w:space="0" w:color="auto"/>
-            </w:tcBorders>
-            <w:shd w:val="clear" w:color="auto" w:fill="F2F2F2" w:themeFill="background1" w:themeFillShade="F2"/>
-            <w:noWrap/>
-            <w:vAlign w:val="center"/>
-            <w:hideMark/>
-          </w:tcPr>
-          <w:p>
-            <w:pPr>
-              <w:pStyle w:val="ac"/>
-              <w:ind w:leftChars="0" w:left="0"/>
-              <w:jc w:val="center"/>
-              <w:rPr>
-                <w:rFonts w:ascii="Noto Sans KR Thin" w:hAnsi="Noto Sans KR Thin"/>
-                <w:b/>
-                <w:bCs/>
-              </w:rPr>
-            </w:pPr>
-            <w:r>
-              <w:rPr>
-                <w:rFonts w:ascii="Noto Sans KR Thin" w:hAnsi="Noto Sans KR Thin" w:hint="eastAsia"/>
-                <w:b/>
-                <w:bCs/>
-              </w:rPr>
-              <w:t>Rebar Type</w:t>
-            </w:r>
-          </w:p>
-        </w:tc>
-        <w:tc>
-          <w:tcPr>
-            <w:tcW w:w="662" w:type="pct"/>
-            <w:tcBorders>
-              <w:top w:val="nil"/>
-              <w:left w:val="nil"/>
-              <w:bottom w:val="single" w:sz="12" w:space="0" w:color="auto"/>
-              <w:right w:val="single" w:sz="4" w:space="0" w:color="auto"/>
+              <w:top w:val="single" w:sz="4" w:space="0" w:color="auto"/>
             </w:tcBorders>
             <w:shd w:val="clear" w:color="auto" w:fill="F2F2F2" w:themeFill="background1" w:themeFillShade="F2"/>
           </w:tcPr>
@@ -431,12 +413,9 @@
         </w:tc>
         <w:tc>
           <w:tcPr>
-            <w:tcW w:w="736" w:type="pct"/>
+            <w:tcW w:w="1373" w:type="dxa"/>
             <w:tcBorders>
-              <w:top w:val="nil"/>
-              <w:left w:val="single" w:sz="4" w:space="0" w:color="auto"/>
-              <w:bottom w:val="single" w:sz="12" w:space="0" w:color="auto"/>
-              <w:right w:val="single" w:sz="4" w:space="0" w:color="auto"/>
+              <w:top w:val="single" w:sz="4" w:space="0" w:color="auto"/>
             </w:tcBorders>
             <w:shd w:val="clear" w:color="auto" w:fill="F2F2F2" w:themeFill="background1" w:themeFillShade="F2"/>
           </w:tcPr>
@@ -453,27 +432,30 @@
             </w:pPr>
             <w:r>
               <w:rPr>
+                <w:rFonts w:ascii="Noto Sans KR Thin" w:hAnsi="Noto Sans KR Thin" w:hint="eastAsia"/>
+                <w:b/>
+                <w:bCs/>
+              </w:rPr>
+              <w:t>D</w:t>
+            </w:r>
+            <w:r>
+              <w:rPr>
                 <w:rFonts w:ascii="Noto Sans KR Thin" w:hAnsi="Noto Sans KR Thin"/>
                 <w:b/>
                 <w:bCs/>
               </w:rPr>
-              <w:t>DCR</w:t>
+              <w:t>CR</w:t>
             </w:r>
           </w:p>
         </w:tc>
         <w:tc>
           <w:tcPr>
-            <w:tcW w:w="728" w:type="pct"/>
+            <w:tcW w:w="1419" w:type="dxa"/>
             <w:tcBorders>
-              <w:top w:val="nil"/>
-              <w:left w:val="single" w:sz="4" w:space="0" w:color="auto"/>
-              <w:bottom w:val="single" w:sz="12" w:space="0" w:color="auto"/>
-              <w:right w:val="single" w:sz="8" w:space="0" w:color="auto"/>
+              <w:top w:val="single" w:sz="4" w:space="0" w:color="auto"/>
             </w:tcBorders>
             <w:shd w:val="clear" w:color="auto" w:fill="F2F2F2" w:themeFill="background1" w:themeFillShade="F2"/>
-            <w:noWrap/>
             <w:vAlign w:val="center"/>
-            <w:hideMark/>
           </w:tcPr>
           <w:p>
             <w:pPr>
@@ -506,17 +488,12 @@
         </w:tc>
         <w:tc>
           <w:tcPr>
-            <w:tcW w:w="742" w:type="pct"/>
+            <w:tcW w:w="1420" w:type="dxa"/>
             <w:tcBorders>
-              <w:top w:val="nil"/>
-              <w:left w:val="nil"/>
-              <w:bottom w:val="single" w:sz="12" w:space="0" w:color="auto"/>
-              <w:right w:val="single" w:sz="4" w:space="0" w:color="auto"/>
+              <w:top w:val="single" w:sz="4" w:space="0" w:color="auto"/>
             </w:tcBorders>
             <w:shd w:val="clear" w:color="auto" w:fill="F2F2F2" w:themeFill="background1" w:themeFillShade="F2"/>
-            <w:noWrap/>
             <w:vAlign w:val="center"/>
-            <w:hideMark/>
           </w:tcPr>
           <w:p>
             <w:pPr>
@@ -531,26 +508,30 @@
             </w:pPr>
             <w:r>
               <w:rPr>
+                <w:rFonts w:ascii="Noto Sans KR Thin" w:hAnsi="Noto Sans KR Thin" w:hint="eastAsia"/>
+                <w:b/>
+                <w:bCs/>
+              </w:rPr>
+              <w:t>S</w:t>
+            </w:r>
+            <w:r>
+              <w:rPr>
                 <w:rFonts w:ascii="Noto Sans KR Thin" w:hAnsi="Noto Sans KR Thin"/>
                 <w:b/>
                 <w:bCs/>
               </w:rPr>
-              <w:t>Spacing</w:t>
+              <w:t>pacing</w:t>
             </w:r>
           </w:p>
         </w:tc>
         <w:tc>
           <w:tcPr>
-            <w:tcW w:w="734" w:type="pct"/>
+            <w:tcW w:w="1420" w:type="dxa"/>
             <w:tcBorders>
-              <w:top w:val="nil"/>
-              <w:left w:val="nil"/>
-              <w:bottom w:val="single" w:sz="12" w:space="0" w:color="auto"/>
+              <w:top w:val="single" w:sz="4" w:space="0" w:color="auto"/>
             </w:tcBorders>
             <w:shd w:val="clear" w:color="auto" w:fill="F2F2F2" w:themeFill="background1" w:themeFillShade="F2"/>
-            <w:noWrap/>
             <w:vAlign w:val="center"/>
-            <w:hideMark/>
           </w:tcPr>
           <w:p>
             <w:pPr>
@@ -565,28 +546,34 @@
             </w:pPr>
             <w:r>
               <w:rPr>
+                <w:rFonts w:ascii="Noto Sans KR Thin" w:hAnsi="Noto Sans KR Thin" w:hint="eastAsia"/>
+                <w:b/>
+                <w:bCs/>
+              </w:rPr>
+              <w:t>D</w:t>
+            </w:r>
+            <w:r>
+              <w:rPr>
                 <w:rFonts w:ascii="Noto Sans KR Thin" w:hAnsi="Noto Sans KR Thin"/>
                 <w:b/>
                 <w:bCs/>
               </w:rPr>
-              <w:t>DCR</w:t>
+              <w:t>CR</w:t>
             </w:r>
           </w:p>
         </w:tc>
       </w:tr>
       <w:tr>
         <w:trPr>
-          <w:trHeight w:val="283"/>
+          <w:trHeight w:val="229"/>
+          <w:jc w:val="center"/>
         </w:trPr>
         <w:tc>
           <w:tcPr>
-            <w:tcW w:w="650" w:type="pct"/>
+            <w:tcW w:w="1276" w:type="dxa"/>
             <w:tcBorders>
               <w:top w:val="single" w:sz="12" w:space="0" w:color="auto"/>
-              <w:bottom w:val="single" w:sz="4" w:space="0" w:color="auto"/>
-              <w:right w:val="single" w:sz="8" w:space="0" w:color="auto"/>
             </w:tcBorders>
-            <w:shd w:val="clear" w:color="auto" w:fill="auto"/>
             <w:noWrap/>
             <w:vAlign w:val="center"/>
           </w:tcPr>
@@ -594,167 +581,133 @@
             <w:pPr>
               <w:jc w:val="center"/>
               <w:rPr>
-                <w:rFonts w:ascii="Noto Sans" w:eastAsia="Noto Sans KR Regular" w:hAnsi="Noto Sans" w:cs="Arial"/>
+                <w:rFonts w:ascii="Calibri" w:eastAsia="Noto Sans KR Regular" w:hAnsi="Calibri" w:cs="Calibri"/>
                 <w:noProof/>
                 <w:snapToGrid/>
-                <w:sz w:val="18"/>
-                <w:szCs w:val="20"/>
+                <w:szCs w:val="22"/>
               </w:rPr>
             </w:pPr>
           </w:p>
         </w:tc>
         <w:tc>
           <w:tcPr>
-            <w:tcW w:w="748" w:type="pct"/>
+            <w:tcW w:w="1372" w:type="dxa"/>
             <w:tcBorders>
               <w:top w:val="single" w:sz="12" w:space="0" w:color="auto"/>
-              <w:left w:val="nil"/>
-              <w:bottom w:val="single" w:sz="4" w:space="0" w:color="auto"/>
-              <w:right w:val="single" w:sz="4" w:space="0" w:color="auto"/>
             </w:tcBorders>
-            <w:shd w:val="clear" w:color="auto" w:fill="auto"/>
-            <w:noWrap/>
+          </w:tcPr>
+          <w:p>
+            <w:pPr>
+              <w:jc w:val="center"/>
+              <w:rPr>
+                <w:rFonts w:ascii="Calibri" w:eastAsia="Noto Sans KR Regular" w:hAnsi="Calibri" w:cs="Calibri"/>
+                <w:noProof/>
+                <w:snapToGrid/>
+                <w:szCs w:val="22"/>
+              </w:rPr>
+            </w:pPr>
+          </w:p>
+        </w:tc>
+        <w:tc>
+          <w:tcPr>
+            <w:tcW w:w="1372" w:type="dxa"/>
+            <w:tcBorders>
+              <w:top w:val="single" w:sz="12" w:space="0" w:color="auto"/>
+            </w:tcBorders>
+          </w:tcPr>
+          <w:p>
+            <w:pPr>
+              <w:jc w:val="center"/>
+              <w:rPr>
+                <w:rFonts w:ascii="Calibri" w:eastAsia="Noto Sans KR Regular" w:hAnsi="Calibri" w:cs="Calibri"/>
+                <w:noProof/>
+                <w:snapToGrid/>
+                <w:szCs w:val="22"/>
+              </w:rPr>
+            </w:pPr>
+          </w:p>
+        </w:tc>
+        <w:tc>
+          <w:tcPr>
+            <w:tcW w:w="1373" w:type="dxa"/>
+            <w:tcBorders>
+              <w:top w:val="single" w:sz="12" w:space="0" w:color="auto"/>
+            </w:tcBorders>
+          </w:tcPr>
+          <w:p>
+            <w:pPr>
+              <w:jc w:val="center"/>
+              <w:rPr>
+                <w:rFonts w:ascii="Calibri" w:eastAsia="Noto Sans KR Regular" w:hAnsi="Calibri" w:cs="Calibri"/>
+                <w:noProof/>
+                <w:snapToGrid/>
+                <w:szCs w:val="22"/>
+              </w:rPr>
+            </w:pPr>
+          </w:p>
+        </w:tc>
+        <w:tc>
+          <w:tcPr>
+            <w:tcW w:w="1419" w:type="dxa"/>
+            <w:tcBorders>
+              <w:top w:val="single" w:sz="12" w:space="0" w:color="auto"/>
+            </w:tcBorders>
             <w:vAlign w:val="center"/>
           </w:tcPr>
           <w:p>
             <w:pPr>
               <w:jc w:val="center"/>
               <w:rPr>
-                <w:rFonts w:ascii="Noto Sans" w:eastAsia="Noto Sans KR Regular" w:hAnsi="Noto Sans" w:cs="Arial"/>
+                <w:rFonts w:ascii="Calibri" w:eastAsia="Noto Sans KR Regular" w:hAnsi="Calibri" w:cs="Calibri"/>
                 <w:noProof/>
                 <w:snapToGrid/>
-                <w:sz w:val="18"/>
-                <w:szCs w:val="20"/>
+                <w:szCs w:val="22"/>
               </w:rPr>
             </w:pPr>
           </w:p>
         </w:tc>
         <w:tc>
           <w:tcPr>
-            <w:tcW w:w="662" w:type="pct"/>
+            <w:tcW w:w="1420" w:type="dxa"/>
             <w:tcBorders>
               <w:top w:val="single" w:sz="12" w:space="0" w:color="auto"/>
-              <w:left w:val="nil"/>
-              <w:bottom w:val="single" w:sz="4" w:space="0" w:color="auto"/>
-              <w:right w:val="single" w:sz="4" w:space="0" w:color="auto"/>
             </w:tcBorders>
+            <w:vAlign w:val="center"/>
           </w:tcPr>
           <w:p>
             <w:pPr>
               <w:jc w:val="center"/>
               <w:rPr>
-                <w:rFonts w:ascii="Noto Sans" w:eastAsia="Noto Sans KR Regular" w:hAnsi="Noto Sans" w:cs="Arial"/>
+                <w:rFonts w:ascii="Calibri" w:eastAsia="Noto Sans KR Regular" w:hAnsi="Calibri" w:cs="Calibri"/>
                 <w:noProof/>
                 <w:snapToGrid/>
-                <w:sz w:val="18"/>
-                <w:szCs w:val="20"/>
+                <w:szCs w:val="22"/>
               </w:rPr>
             </w:pPr>
           </w:p>
         </w:tc>
         <w:tc>
           <w:tcPr>
-            <w:tcW w:w="736" w:type="pct"/>
+            <w:tcW w:w="1420" w:type="dxa"/>
             <w:tcBorders>
               <w:top w:val="single" w:sz="12" w:space="0" w:color="auto"/>
-              <w:left w:val="single" w:sz="4" w:space="0" w:color="auto"/>
-              <w:bottom w:val="single" w:sz="4" w:space="0" w:color="auto"/>
-              <w:right w:val="single" w:sz="4" w:space="0" w:color="auto"/>
             </w:tcBorders>
-          </w:tcPr>
-          <w:p>
-            <w:pPr>
-              <w:jc w:val="center"/>
-              <w:rPr>
-                <w:rFonts w:ascii="Noto Sans" w:eastAsia="Noto Sans KR Regular" w:hAnsi="Noto Sans" w:cs="Arial"/>
-                <w:noProof/>
-                <w:snapToGrid/>
-                <w:sz w:val="18"/>
-                <w:szCs w:val="20"/>
-              </w:rPr>
-            </w:pPr>
-          </w:p>
-        </w:tc>
-        <w:tc>
-          <w:tcPr>
-            <w:tcW w:w="728" w:type="pct"/>
-            <w:tcBorders>
-              <w:top w:val="single" w:sz="12" w:space="0" w:color="auto"/>
-              <w:left w:val="single" w:sz="4" w:space="0" w:color="auto"/>
-              <w:bottom w:val="single" w:sz="4" w:space="0" w:color="auto"/>
-              <w:right w:val="single" w:sz="8" w:space="0" w:color="auto"/>
-            </w:tcBorders>
-            <w:shd w:val="clear" w:color="auto" w:fill="auto"/>
-            <w:noWrap/>
             <w:vAlign w:val="center"/>
           </w:tcPr>
           <w:p>
             <w:pPr>
               <w:jc w:val="center"/>
               <w:rPr>
-                <w:rFonts w:ascii="Noto Sans" w:eastAsia="Noto Sans KR Regular" w:hAnsi="Noto Sans" w:cs="Arial"/>
+                <w:rFonts w:ascii="Calibri" w:eastAsia="Noto Sans KR Regular" w:hAnsi="Calibri" w:cs="Calibri"/>
                 <w:noProof/>
                 <w:snapToGrid/>
-                <w:sz w:val="18"/>
-                <w:szCs w:val="20"/>
-              </w:rPr>
-            </w:pPr>
-          </w:p>
-        </w:tc>
-        <w:tc>
-          <w:tcPr>
-            <w:tcW w:w="742" w:type="pct"/>
-            <w:tcBorders>
-              <w:top w:val="single" w:sz="12" w:space="0" w:color="auto"/>
-              <w:left w:val="nil"/>
-              <w:bottom w:val="single" w:sz="4" w:space="0" w:color="auto"/>
-              <w:right w:val="single" w:sz="4" w:space="0" w:color="auto"/>
-            </w:tcBorders>
-            <w:shd w:val="clear" w:color="auto" w:fill="auto"/>
-            <w:noWrap/>
-            <w:vAlign w:val="center"/>
-          </w:tcPr>
-          <w:p>
-            <w:pPr>
-              <w:jc w:val="center"/>
-              <w:rPr>
-                <w:rFonts w:ascii="Noto Sans" w:eastAsia="Noto Sans KR Regular" w:hAnsi="Noto Sans" w:cs="Arial"/>
-                <w:noProof/>
-                <w:snapToGrid/>
-                <w:sz w:val="18"/>
-                <w:szCs w:val="20"/>
-              </w:rPr>
-            </w:pPr>
-          </w:p>
-        </w:tc>
-        <w:tc>
-          <w:tcPr>
-            <w:tcW w:w="734" w:type="pct"/>
-            <w:tcBorders>
-              <w:top w:val="single" w:sz="12" w:space="0" w:color="auto"/>
-              <w:left w:val="nil"/>
-              <w:bottom w:val="single" w:sz="4" w:space="0" w:color="auto"/>
-            </w:tcBorders>
-            <w:shd w:val="clear" w:color="auto" w:fill="auto"/>
-            <w:noWrap/>
-            <w:vAlign w:val="center"/>
-          </w:tcPr>
-          <w:p>
-            <w:pPr>
-              <w:jc w:val="center"/>
-              <w:rPr>
-                <w:rFonts w:ascii="Noto Sans" w:eastAsia="Noto Sans KR Regular" w:hAnsi="Noto Sans" w:cs="Arial"/>
-                <w:noProof/>
-                <w:snapToGrid/>
-                <w:sz w:val="18"/>
-                <w:szCs w:val="20"/>
+                <w:szCs w:val="22"/>
               </w:rPr>
             </w:pPr>
           </w:p>
         </w:tc>
       </w:tr>
     </w:tbl>
-    <w:p/>
     <w:p>
       <w:pPr>
         <w:rPr>

</xml_diff>

<commit_message>
BSF,CSF error modified/rot-shear graph fn created
</commit_message>
<xml_diff>
--- a/template/appendix_template.docx
+++ b/template/appendix_template.docx
@@ -47,7 +47,6 @@
         </w:rPr>
         <w:t xml:space="preserve"> </w:t>
       </w:r>
-      <w:proofErr w:type="spellStart"/>
       <w:r>
         <w:rPr>
           <w:rFonts w:asciiTheme="minorEastAsia" w:eastAsiaTheme="minorEastAsia" w:hAnsiTheme="minorEastAsia"/>
@@ -57,7 +56,6 @@
         </w:rPr>
         <w:t>building_name</w:t>
       </w:r>
-      <w:proofErr w:type="spellEnd"/>
     </w:p>
     <w:p/>
     <w:tbl>
@@ -296,6 +294,664 @@
                 <w:bCs/>
               </w:rPr>
               <w:t>Horizontal</w:t>
+            </w:r>
+          </w:p>
+        </w:tc>
+      </w:tr>
+      <w:tr>
+        <w:trPr>
+          <w:trHeight w:val="80"/>
+          <w:jc w:val="center"/>
+        </w:trPr>
+        <w:tc>
+          <w:tcPr>
+            <w:tcW w:w="1276" w:type="dxa"/>
+            <w:shd w:val="clear" w:color="auto" w:fill="F2F2F2" w:themeFill="background1" w:themeFillShade="F2"/>
+            <w:vAlign w:val="center"/>
+          </w:tcPr>
+          <w:p>
+            <w:pPr>
+              <w:pStyle w:val="ac"/>
+              <w:ind w:leftChars="0" w:left="0"/>
+              <w:jc w:val="center"/>
+              <w:rPr>
+                <w:rFonts w:ascii="Noto Sans KR Thin" w:hAnsi="Noto Sans KR Thin"/>
+                <w:b/>
+                <w:bCs/>
+              </w:rPr>
+            </w:pPr>
+            <w:r>
+              <w:rPr>
+                <w:rFonts w:ascii="Noto Sans KR Thin" w:hAnsi="Noto Sans KR Thin" w:hint="eastAsia"/>
+                <w:b/>
+                <w:bCs/>
+              </w:rPr>
+              <w:t>S</w:t>
+            </w:r>
+            <w:r>
+              <w:rPr>
+                <w:rFonts w:ascii="Noto Sans KR Thin" w:hAnsi="Noto Sans KR Thin"/>
+                <w:b/>
+                <w:bCs/>
+              </w:rPr>
+              <w:t>tory</w:t>
+            </w:r>
+          </w:p>
+        </w:tc>
+        <w:tc>
+          <w:tcPr>
+            <w:tcW w:w="1372" w:type="dxa"/>
+            <w:shd w:val="clear" w:color="auto" w:fill="F2F2F2" w:themeFill="background1" w:themeFillShade="F2"/>
+          </w:tcPr>
+          <w:p>
+            <w:pPr>
+              <w:pStyle w:val="ac"/>
+              <w:ind w:leftChars="0" w:left="0"/>
+              <w:jc w:val="center"/>
+              <w:rPr>
+                <w:rFonts w:ascii="Noto Sans KR Thin" w:hAnsi="Noto Sans KR Thin"/>
+                <w:b/>
+                <w:bCs/>
+              </w:rPr>
+            </w:pPr>
+            <w:r>
+              <w:rPr>
+                <w:rFonts w:ascii="Noto Sans KR Thin" w:hAnsi="Noto Sans KR Thin" w:hint="eastAsia"/>
+                <w:b/>
+                <w:bCs/>
+              </w:rPr>
+              <w:t>R</w:t>
+            </w:r>
+            <w:r>
+              <w:rPr>
+                <w:rFonts w:ascii="Noto Sans KR Thin" w:hAnsi="Noto Sans KR Thin"/>
+                <w:b/>
+                <w:bCs/>
+              </w:rPr>
+              <w:t>ebar Type</w:t>
+            </w:r>
+          </w:p>
+        </w:tc>
+        <w:tc>
+          <w:tcPr>
+            <w:tcW w:w="1372" w:type="dxa"/>
+            <w:tcBorders>
+              <w:top w:val="single" w:sz="4" w:space="0" w:color="auto"/>
+            </w:tcBorders>
+            <w:shd w:val="clear" w:color="auto" w:fill="F2F2F2" w:themeFill="background1" w:themeFillShade="F2"/>
+          </w:tcPr>
+          <w:p>
+            <w:pPr>
+              <w:pStyle w:val="ac"/>
+              <w:ind w:leftChars="0" w:left="0"/>
+              <w:jc w:val="center"/>
+              <w:rPr>
+                <w:rFonts w:ascii="Noto Sans KR Thin" w:hAnsi="Noto Sans KR Thin"/>
+                <w:b/>
+                <w:bCs/>
+              </w:rPr>
+            </w:pPr>
+            <w:r>
+              <w:rPr>
+                <w:rFonts w:ascii="Noto Sans KR Thin" w:hAnsi="Noto Sans KR Thin" w:hint="eastAsia"/>
+                <w:b/>
+                <w:bCs/>
+              </w:rPr>
+              <w:t>S</w:t>
+            </w:r>
+            <w:r>
+              <w:rPr>
+                <w:rFonts w:ascii="Noto Sans KR Thin" w:hAnsi="Noto Sans KR Thin"/>
+                <w:b/>
+                <w:bCs/>
+              </w:rPr>
+              <w:t>pacing</w:t>
+            </w:r>
+          </w:p>
+        </w:tc>
+        <w:tc>
+          <w:tcPr>
+            <w:tcW w:w="1373" w:type="dxa"/>
+            <w:tcBorders>
+              <w:top w:val="single" w:sz="4" w:space="0" w:color="auto"/>
+            </w:tcBorders>
+            <w:shd w:val="clear" w:color="auto" w:fill="F2F2F2" w:themeFill="background1" w:themeFillShade="F2"/>
+          </w:tcPr>
+          <w:p>
+            <w:pPr>
+              <w:pStyle w:val="ac"/>
+              <w:ind w:leftChars="0" w:left="0"/>
+              <w:jc w:val="center"/>
+              <w:rPr>
+                <w:rFonts w:ascii="Noto Sans KR Thin" w:hAnsi="Noto Sans KR Thin"/>
+                <w:b/>
+                <w:bCs/>
+              </w:rPr>
+            </w:pPr>
+            <w:r>
+              <w:rPr>
+                <w:rFonts w:ascii="Noto Sans KR Thin" w:hAnsi="Noto Sans KR Thin" w:hint="eastAsia"/>
+                <w:b/>
+                <w:bCs/>
+              </w:rPr>
+              <w:t>D</w:t>
+            </w:r>
+            <w:r>
+              <w:rPr>
+                <w:rFonts w:ascii="Noto Sans KR Thin" w:hAnsi="Noto Sans KR Thin"/>
+                <w:b/>
+                <w:bCs/>
+              </w:rPr>
+              <w:t>CR</w:t>
+            </w:r>
+          </w:p>
+        </w:tc>
+        <w:tc>
+          <w:tcPr>
+            <w:tcW w:w="1419" w:type="dxa"/>
+            <w:tcBorders>
+              <w:top w:val="single" w:sz="4" w:space="0" w:color="auto"/>
+            </w:tcBorders>
+            <w:shd w:val="clear" w:color="auto" w:fill="F2F2F2" w:themeFill="background1" w:themeFillShade="F2"/>
+            <w:vAlign w:val="center"/>
+          </w:tcPr>
+          <w:p>
+            <w:pPr>
+              <w:pStyle w:val="ac"/>
+              <w:ind w:leftChars="0" w:left="0"/>
+              <w:jc w:val="center"/>
+              <w:rPr>
+                <w:rFonts w:ascii="Noto Sans KR Thin" w:hAnsi="Noto Sans KR Thin"/>
+                <w:b/>
+                <w:bCs/>
+              </w:rPr>
+            </w:pPr>
+            <w:r>
+              <w:rPr>
+                <w:rFonts w:ascii="Noto Sans KR Thin" w:hAnsi="Noto Sans KR Thin" w:hint="eastAsia"/>
+                <w:b/>
+                <w:bCs/>
+              </w:rPr>
+              <w:t>R</w:t>
+            </w:r>
+            <w:r>
+              <w:rPr>
+                <w:rFonts w:ascii="Noto Sans KR Thin" w:hAnsi="Noto Sans KR Thin"/>
+                <w:b/>
+                <w:bCs/>
+              </w:rPr>
+              <w:t>ebar Type</w:t>
+            </w:r>
+          </w:p>
+        </w:tc>
+        <w:tc>
+          <w:tcPr>
+            <w:tcW w:w="1420" w:type="dxa"/>
+            <w:tcBorders>
+              <w:top w:val="single" w:sz="4" w:space="0" w:color="auto"/>
+            </w:tcBorders>
+            <w:shd w:val="clear" w:color="auto" w:fill="F2F2F2" w:themeFill="background1" w:themeFillShade="F2"/>
+            <w:vAlign w:val="center"/>
+          </w:tcPr>
+          <w:p>
+            <w:pPr>
+              <w:pStyle w:val="ac"/>
+              <w:ind w:leftChars="0" w:left="0"/>
+              <w:jc w:val="center"/>
+              <w:rPr>
+                <w:rFonts w:ascii="Noto Sans KR Thin" w:hAnsi="Noto Sans KR Thin"/>
+                <w:b/>
+                <w:bCs/>
+              </w:rPr>
+            </w:pPr>
+            <w:r>
+              <w:rPr>
+                <w:rFonts w:ascii="Noto Sans KR Thin" w:hAnsi="Noto Sans KR Thin" w:hint="eastAsia"/>
+                <w:b/>
+                <w:bCs/>
+              </w:rPr>
+              <w:t>S</w:t>
+            </w:r>
+            <w:r>
+              <w:rPr>
+                <w:rFonts w:ascii="Noto Sans KR Thin" w:hAnsi="Noto Sans KR Thin"/>
+                <w:b/>
+                <w:bCs/>
+              </w:rPr>
+              <w:t>pacing</w:t>
+            </w:r>
+          </w:p>
+        </w:tc>
+        <w:tc>
+          <w:tcPr>
+            <w:tcW w:w="1420" w:type="dxa"/>
+            <w:tcBorders>
+              <w:top w:val="single" w:sz="4" w:space="0" w:color="auto"/>
+            </w:tcBorders>
+            <w:shd w:val="clear" w:color="auto" w:fill="F2F2F2" w:themeFill="background1" w:themeFillShade="F2"/>
+            <w:vAlign w:val="center"/>
+          </w:tcPr>
+          <w:p>
+            <w:pPr>
+              <w:pStyle w:val="ac"/>
+              <w:ind w:leftChars="0" w:left="0"/>
+              <w:jc w:val="center"/>
+              <w:rPr>
+                <w:rFonts w:ascii="Noto Sans KR Thin" w:hAnsi="Noto Sans KR Thin"/>
+                <w:b/>
+                <w:bCs/>
+              </w:rPr>
+            </w:pPr>
+            <w:r>
+              <w:rPr>
+                <w:rFonts w:ascii="Noto Sans KR Thin" w:hAnsi="Noto Sans KR Thin" w:hint="eastAsia"/>
+                <w:b/>
+                <w:bCs/>
+              </w:rPr>
+              <w:t>D</w:t>
+            </w:r>
+            <w:r>
+              <w:rPr>
+                <w:rFonts w:ascii="Noto Sans KR Thin" w:hAnsi="Noto Sans KR Thin"/>
+                <w:b/>
+                <w:bCs/>
+              </w:rPr>
+              <w:t>CR</w:t>
+            </w:r>
+          </w:p>
+        </w:tc>
+      </w:tr>
+      <w:tr>
+        <w:trPr>
+          <w:trHeight w:val="229"/>
+          <w:jc w:val="center"/>
+        </w:trPr>
+        <w:tc>
+          <w:tcPr>
+            <w:tcW w:w="1276" w:type="dxa"/>
+            <w:tcBorders>
+              <w:top w:val="single" w:sz="12" w:space="0" w:color="auto"/>
+            </w:tcBorders>
+            <w:noWrap/>
+            <w:vAlign w:val="center"/>
+          </w:tcPr>
+          <w:p>
+            <w:pPr>
+              <w:jc w:val="center"/>
+              <w:rPr>
+                <w:rFonts w:ascii="Calibri" w:eastAsia="Noto Sans KR Regular" w:hAnsi="Calibri" w:cs="Calibri"/>
+                <w:noProof/>
+                <w:snapToGrid/>
+                <w:szCs w:val="22"/>
+              </w:rPr>
+            </w:pPr>
+          </w:p>
+        </w:tc>
+        <w:tc>
+          <w:tcPr>
+            <w:tcW w:w="1372" w:type="dxa"/>
+            <w:tcBorders>
+              <w:top w:val="single" w:sz="12" w:space="0" w:color="auto"/>
+            </w:tcBorders>
+          </w:tcPr>
+          <w:p>
+            <w:pPr>
+              <w:jc w:val="center"/>
+              <w:rPr>
+                <w:rFonts w:ascii="Calibri" w:eastAsia="Noto Sans KR Regular" w:hAnsi="Calibri" w:cs="Calibri"/>
+                <w:noProof/>
+                <w:snapToGrid/>
+                <w:szCs w:val="22"/>
+              </w:rPr>
+            </w:pPr>
+          </w:p>
+        </w:tc>
+        <w:tc>
+          <w:tcPr>
+            <w:tcW w:w="1372" w:type="dxa"/>
+            <w:tcBorders>
+              <w:top w:val="single" w:sz="12" w:space="0" w:color="auto"/>
+            </w:tcBorders>
+          </w:tcPr>
+          <w:p>
+            <w:pPr>
+              <w:jc w:val="center"/>
+              <w:rPr>
+                <w:rFonts w:ascii="Calibri" w:eastAsia="Noto Sans KR Regular" w:hAnsi="Calibri" w:cs="Calibri"/>
+                <w:noProof/>
+                <w:snapToGrid/>
+                <w:szCs w:val="22"/>
+              </w:rPr>
+            </w:pPr>
+          </w:p>
+        </w:tc>
+        <w:tc>
+          <w:tcPr>
+            <w:tcW w:w="1373" w:type="dxa"/>
+            <w:tcBorders>
+              <w:top w:val="single" w:sz="12" w:space="0" w:color="auto"/>
+            </w:tcBorders>
+          </w:tcPr>
+          <w:p>
+            <w:pPr>
+              <w:jc w:val="center"/>
+              <w:rPr>
+                <w:rFonts w:ascii="Calibri" w:eastAsia="Noto Sans KR Regular" w:hAnsi="Calibri" w:cs="Calibri"/>
+                <w:noProof/>
+                <w:snapToGrid/>
+                <w:szCs w:val="22"/>
+              </w:rPr>
+            </w:pPr>
+          </w:p>
+        </w:tc>
+        <w:tc>
+          <w:tcPr>
+            <w:tcW w:w="1419" w:type="dxa"/>
+            <w:tcBorders>
+              <w:top w:val="single" w:sz="12" w:space="0" w:color="auto"/>
+            </w:tcBorders>
+            <w:vAlign w:val="center"/>
+          </w:tcPr>
+          <w:p>
+            <w:pPr>
+              <w:jc w:val="center"/>
+              <w:rPr>
+                <w:rFonts w:ascii="Calibri" w:eastAsia="Noto Sans KR Regular" w:hAnsi="Calibri" w:cs="Calibri"/>
+                <w:noProof/>
+                <w:snapToGrid/>
+                <w:szCs w:val="22"/>
+              </w:rPr>
+            </w:pPr>
+          </w:p>
+        </w:tc>
+        <w:tc>
+          <w:tcPr>
+            <w:tcW w:w="1420" w:type="dxa"/>
+            <w:tcBorders>
+              <w:top w:val="single" w:sz="12" w:space="0" w:color="auto"/>
+            </w:tcBorders>
+            <w:vAlign w:val="center"/>
+          </w:tcPr>
+          <w:p>
+            <w:pPr>
+              <w:jc w:val="center"/>
+              <w:rPr>
+                <w:rFonts w:ascii="Calibri" w:eastAsia="Noto Sans KR Regular" w:hAnsi="Calibri" w:cs="Calibri"/>
+                <w:noProof/>
+                <w:snapToGrid/>
+                <w:szCs w:val="22"/>
+              </w:rPr>
+            </w:pPr>
+          </w:p>
+        </w:tc>
+        <w:tc>
+          <w:tcPr>
+            <w:tcW w:w="1420" w:type="dxa"/>
+            <w:tcBorders>
+              <w:top w:val="single" w:sz="12" w:space="0" w:color="auto"/>
+            </w:tcBorders>
+            <w:vAlign w:val="center"/>
+          </w:tcPr>
+          <w:p>
+            <w:pPr>
+              <w:jc w:val="center"/>
+              <w:rPr>
+                <w:rFonts w:ascii="Calibri" w:eastAsia="Noto Sans KR Regular" w:hAnsi="Calibri" w:cs="Calibri"/>
+                <w:noProof/>
+                <w:snapToGrid/>
+                <w:szCs w:val="22"/>
+              </w:rPr>
+            </w:pPr>
+          </w:p>
+        </w:tc>
+      </w:tr>
+    </w:tbl>
+    <w:p/>
+    <w:p/>
+    <w:tbl>
+      <w:tblPr>
+        <w:tblStyle w:val="af4"/>
+        <w:tblW w:w="9652" w:type="dxa"/>
+        <w:jc w:val="center"/>
+        <w:tblBorders>
+          <w:left w:val="none" w:sz="0" w:space="0" w:color="auto"/>
+          <w:right w:val="none" w:sz="0" w:space="0" w:color="auto"/>
+        </w:tblBorders>
+        <w:tblLayout w:type="fixed"/>
+        <w:tblLook w:val="04A0" w:firstRow="1" w:lastRow="0" w:firstColumn="1" w:lastColumn="0" w:noHBand="0" w:noVBand="1"/>
+      </w:tblPr>
+      <w:tblGrid>
+        <w:gridCol w:w="1276"/>
+        <w:gridCol w:w="1372"/>
+        <w:gridCol w:w="1372"/>
+        <w:gridCol w:w="1373"/>
+        <w:gridCol w:w="1419"/>
+        <w:gridCol w:w="1420"/>
+        <w:gridCol w:w="1420"/>
+      </w:tblGrid>
+      <w:tr>
+        <w:trPr>
+          <w:trHeight w:val="144"/>
+          <w:jc w:val="center"/>
+        </w:trPr>
+        <w:tc>
+          <w:tcPr>
+            <w:tcW w:w="1276" w:type="dxa"/>
+            <w:vMerge w:val="restart"/>
+            <w:tcBorders>
+              <w:top w:val="single" w:sz="12" w:space="0" w:color="auto"/>
+            </w:tcBorders>
+            <w:shd w:val="clear" w:color="auto" w:fill="F2F2F2" w:themeFill="background1" w:themeFillShade="F2"/>
+            <w:vAlign w:val="center"/>
+          </w:tcPr>
+          <w:p>
+            <w:pPr>
+              <w:pStyle w:val="ac"/>
+              <w:ind w:leftChars="0" w:left="0"/>
+              <w:jc w:val="center"/>
+              <w:rPr>
+                <w:rFonts w:ascii="Noto Sans KR Thin" w:hAnsi="Noto Sans KR Thin"/>
+                <w:b/>
+                <w:bCs/>
+              </w:rPr>
+            </w:pPr>
+          </w:p>
+        </w:tc>
+        <w:tc>
+          <w:tcPr>
+            <w:tcW w:w="4117" w:type="dxa"/>
+            <w:gridSpan w:val="3"/>
+            <w:tcBorders>
+              <w:top w:val="single" w:sz="12" w:space="0" w:color="auto"/>
+              <w:bottom w:val="single" w:sz="4" w:space="0" w:color="auto"/>
+            </w:tcBorders>
+            <w:shd w:val="clear" w:color="auto" w:fill="F2F2F2" w:themeFill="background1" w:themeFillShade="F2"/>
+          </w:tcPr>
+          <w:p>
+            <w:pPr>
+              <w:pStyle w:val="ac"/>
+              <w:ind w:leftChars="0" w:left="0"/>
+              <w:jc w:val="center"/>
+              <w:rPr>
+                <w:rFonts w:ascii="Noto Sans KR Thin" w:hAnsi="Noto Sans KR Thin"/>
+                <w:b/>
+                <w:bCs/>
+              </w:rPr>
+            </w:pPr>
+            <w:r>
+              <w:rPr>
+                <w:rFonts w:ascii="Noto Sans KR Thin" w:hAnsi="Noto Sans KR Thin" w:hint="eastAsia"/>
+                <w:b/>
+                <w:bCs/>
+              </w:rPr>
+              <w:t>보강</w:t>
+            </w:r>
+            <w:r>
+              <w:rPr>
+                <w:rFonts w:ascii="Noto Sans KR Thin" w:hAnsi="Noto Sans KR Thin" w:hint="eastAsia"/>
+                <w:b/>
+                <w:bCs/>
+              </w:rPr>
+              <w:t xml:space="preserve"> </w:t>
+            </w:r>
+            <w:r>
+              <w:rPr>
+                <w:rFonts w:ascii="Noto Sans KR Thin" w:hAnsi="Noto Sans KR Thin" w:hint="eastAsia"/>
+                <w:b/>
+                <w:bCs/>
+              </w:rPr>
+              <w:t>전</w:t>
+            </w:r>
+          </w:p>
+        </w:tc>
+        <w:tc>
+          <w:tcPr>
+            <w:tcW w:w="4259" w:type="dxa"/>
+            <w:gridSpan w:val="3"/>
+            <w:tcBorders>
+              <w:top w:val="single" w:sz="12" w:space="0" w:color="auto"/>
+              <w:bottom w:val="single" w:sz="4" w:space="0" w:color="auto"/>
+            </w:tcBorders>
+            <w:shd w:val="clear" w:color="auto" w:fill="F2F2F2" w:themeFill="background1" w:themeFillShade="F2"/>
+            <w:vAlign w:val="center"/>
+          </w:tcPr>
+          <w:p>
+            <w:pPr>
+              <w:pStyle w:val="ac"/>
+              <w:ind w:leftChars="0" w:left="0"/>
+              <w:jc w:val="center"/>
+              <w:rPr>
+                <w:rFonts w:ascii="Noto Sans KR Thin" w:hAnsi="Noto Sans KR Thin"/>
+                <w:b/>
+                <w:bCs/>
+              </w:rPr>
+            </w:pPr>
+            <w:r>
+              <w:rPr>
+                <w:rFonts w:ascii="Noto Sans KR Thin" w:hAnsi="Noto Sans KR Thin" w:hint="eastAsia"/>
+                <w:b/>
+                <w:bCs/>
+              </w:rPr>
+              <w:t>보강</w:t>
+            </w:r>
+            <w:r>
+              <w:rPr>
+                <w:rFonts w:ascii="Noto Sans KR Thin" w:hAnsi="Noto Sans KR Thin" w:hint="eastAsia"/>
+                <w:b/>
+                <w:bCs/>
+              </w:rPr>
+              <w:t xml:space="preserve"> </w:t>
+            </w:r>
+            <w:r>
+              <w:rPr>
+                <w:rFonts w:ascii="Noto Sans KR Thin" w:hAnsi="Noto Sans KR Thin" w:hint="eastAsia"/>
+                <w:b/>
+                <w:bCs/>
+              </w:rPr>
+              <w:t>후</w:t>
+            </w:r>
+          </w:p>
+        </w:tc>
+      </w:tr>
+      <w:tr>
+        <w:trPr>
+          <w:trHeight w:val="144"/>
+          <w:jc w:val="center"/>
+        </w:trPr>
+        <w:tc>
+          <w:tcPr>
+            <w:tcW w:w="1276" w:type="dxa"/>
+            <w:vMerge/>
+            <w:shd w:val="clear" w:color="auto" w:fill="F2F2F2" w:themeFill="background1" w:themeFillShade="F2"/>
+            <w:vAlign w:val="center"/>
+          </w:tcPr>
+          <w:p>
+            <w:pPr>
+              <w:pStyle w:val="ac"/>
+              <w:ind w:leftChars="0" w:left="0"/>
+              <w:jc w:val="center"/>
+              <w:rPr>
+                <w:rFonts w:ascii="Noto Sans KR Thin" w:hAnsi="Noto Sans KR Thin"/>
+                <w:b/>
+                <w:bCs/>
+              </w:rPr>
+            </w:pPr>
+          </w:p>
+        </w:tc>
+        <w:tc>
+          <w:tcPr>
+            <w:tcW w:w="4117" w:type="dxa"/>
+            <w:gridSpan w:val="3"/>
+            <w:tcBorders>
+              <w:top w:val="single" w:sz="4" w:space="0" w:color="auto"/>
+            </w:tcBorders>
+            <w:shd w:val="clear" w:color="auto" w:fill="F2F2F2" w:themeFill="background1" w:themeFillShade="F2"/>
+          </w:tcPr>
+          <w:p>
+            <w:pPr>
+              <w:pStyle w:val="ac"/>
+              <w:ind w:leftChars="0" w:left="0"/>
+              <w:jc w:val="center"/>
+              <w:rPr>
+                <w:rFonts w:ascii="Noto Sans KR Thin" w:hAnsi="Noto Sans KR Thin"/>
+                <w:b/>
+                <w:bCs/>
+              </w:rPr>
+            </w:pPr>
+            <w:r>
+              <w:rPr>
+                <w:rFonts w:ascii="Noto Sans KR Thin" w:hAnsi="Noto Sans KR Thin" w:hint="eastAsia"/>
+                <w:b/>
+                <w:bCs/>
+              </w:rPr>
+              <w:t>S</w:t>
+            </w:r>
+            <w:r>
+              <w:rPr>
+                <w:rFonts w:ascii="Noto Sans KR Thin" w:hAnsi="Noto Sans KR Thin"/>
+                <w:b/>
+                <w:bCs/>
+              </w:rPr>
+              <w:t>tirrup</w:t>
+            </w:r>
+          </w:p>
+        </w:tc>
+        <w:tc>
+          <w:tcPr>
+            <w:tcW w:w="4259" w:type="dxa"/>
+            <w:gridSpan w:val="3"/>
+            <w:tcBorders>
+              <w:top w:val="single" w:sz="4" w:space="0" w:color="auto"/>
+            </w:tcBorders>
+            <w:shd w:val="clear" w:color="auto" w:fill="F2F2F2" w:themeFill="background1" w:themeFillShade="F2"/>
+            <w:vAlign w:val="center"/>
+          </w:tcPr>
+          <w:p>
+            <w:pPr>
+              <w:pStyle w:val="ac"/>
+              <w:ind w:leftChars="0" w:left="0"/>
+              <w:jc w:val="center"/>
+              <w:rPr>
+                <w:rFonts w:ascii="Noto Sans KR Thin" w:hAnsi="Noto Sans KR Thin"/>
+                <w:b/>
+                <w:bCs/>
+              </w:rPr>
+            </w:pPr>
+            <w:r>
+              <w:rPr>
+                <w:rFonts w:ascii="Noto Sans KR Thin" w:hAnsi="Noto Sans KR Thin" w:hint="eastAsia"/>
+                <w:b/>
+                <w:bCs/>
+              </w:rPr>
+              <w:t>S</w:t>
+            </w:r>
+            <w:r>
+              <w:rPr>
+                <w:rFonts w:ascii="Noto Sans KR Thin" w:hAnsi="Noto Sans KR Thin"/>
+                <w:b/>
+                <w:bCs/>
+              </w:rPr>
+              <w:t>tirrup</w:t>
             </w:r>
           </w:p>
         </w:tc>
@@ -1219,20 +1875,8 @@
               <w:sz w:val="12"/>
               <w:szCs w:val="12"/>
             </w:rPr>
-            <w:t xml:space="preserve">공동주택 </w:t>
+            <w:t>공동주택 성능기반내진설계</w:t>
           </w:r>
-          <w:proofErr w:type="spellStart"/>
-          <w:r>
-            <w:rPr>
-              <w:rFonts w:asciiTheme="minorEastAsia" w:eastAsiaTheme="minorEastAsia" w:hAnsiTheme="minorEastAsia" w:hint="eastAsia"/>
-              <w:b/>
-              <w:color w:val="auto"/>
-              <w:sz w:val="12"/>
-              <w:szCs w:val="12"/>
-            </w:rPr>
-            <w:t>성능기반내진설계</w:t>
-          </w:r>
-          <w:proofErr w:type="spellEnd"/>
         </w:p>
       </w:tc>
     </w:tr>
@@ -2659,7 +3303,7 @@
   <w:style w:type="paragraph" w:default="1" w:styleId="a0">
     <w:name w:val="Normal"/>
     <w:qFormat/>
-    <w:rsid w:val="00AB7DCB"/>
+    <w:rsid w:val="005409FE"/>
     <w:rPr>
       <w:rFonts w:ascii="굴림체" w:eastAsia="굴림체" w:hAnsi="굴림체"/>
       <w:snapToGrid w:val="0"/>

</xml_diff>

<commit_message>
BSF,CSF(check each) fn added/Auto_retrofit fn completed
</commit_message>
<xml_diff>
--- a/template/appendix_template.docx
+++ b/template/appendix_template.docx
@@ -47,6 +47,7 @@
         </w:rPr>
         <w:t xml:space="preserve"> </w:t>
       </w:r>
+      <w:proofErr w:type="spellStart"/>
       <w:r>
         <w:rPr>
           <w:rFonts w:asciiTheme="minorEastAsia" w:eastAsiaTheme="minorEastAsia" w:hAnsiTheme="minorEastAsia"/>
@@ -56,6 +57,7 @@
         </w:rPr>
         <w:t>building_name</w:t>
       </w:r>
+      <w:proofErr w:type="spellEnd"/>
     </w:p>
     <w:p/>
     <w:tbl>
@@ -707,6 +709,717 @@
       </w:tr>
     </w:tbl>
     <w:p/>
+    <w:tbl>
+      <w:tblPr>
+        <w:tblStyle w:val="af4"/>
+        <w:tblW w:w="9652" w:type="dxa"/>
+        <w:jc w:val="center"/>
+        <w:tblBorders>
+          <w:left w:val="none" w:sz="0" w:space="0" w:color="auto"/>
+          <w:right w:val="none" w:sz="0" w:space="0" w:color="auto"/>
+        </w:tblBorders>
+        <w:tblLayout w:type="fixed"/>
+        <w:tblLook w:val="04A0" w:firstRow="1" w:lastRow="0" w:firstColumn="1" w:lastColumn="0" w:noHBand="0" w:noVBand="1"/>
+      </w:tblPr>
+      <w:tblGrid>
+        <w:gridCol w:w="1276"/>
+        <w:gridCol w:w="1029"/>
+        <w:gridCol w:w="1029"/>
+        <w:gridCol w:w="1029"/>
+        <w:gridCol w:w="1030"/>
+        <w:gridCol w:w="1064"/>
+        <w:gridCol w:w="1065"/>
+        <w:gridCol w:w="1065"/>
+        <w:gridCol w:w="1065"/>
+      </w:tblGrid>
+      <w:tr>
+        <w:trPr>
+          <w:trHeight w:val="144"/>
+          <w:jc w:val="center"/>
+        </w:trPr>
+        <w:tc>
+          <w:tcPr>
+            <w:tcW w:w="1276" w:type="dxa"/>
+            <w:vMerge w:val="restart"/>
+            <w:tcBorders>
+              <w:top w:val="single" w:sz="12" w:space="0" w:color="auto"/>
+            </w:tcBorders>
+            <w:shd w:val="clear" w:color="auto" w:fill="F2F2F2" w:themeFill="background1" w:themeFillShade="F2"/>
+            <w:vAlign w:val="center"/>
+          </w:tcPr>
+          <w:p>
+            <w:pPr>
+              <w:pStyle w:val="ac"/>
+              <w:ind w:leftChars="0" w:left="0"/>
+              <w:jc w:val="center"/>
+              <w:rPr>
+                <w:rFonts w:ascii="Noto Sans KR Thin" w:hAnsi="Noto Sans KR Thin"/>
+                <w:b/>
+                <w:bCs/>
+              </w:rPr>
+            </w:pPr>
+          </w:p>
+        </w:tc>
+        <w:tc>
+          <w:tcPr>
+            <w:tcW w:w="4117" w:type="dxa"/>
+            <w:gridSpan w:val="4"/>
+            <w:tcBorders>
+              <w:top w:val="single" w:sz="12" w:space="0" w:color="auto"/>
+              <w:bottom w:val="single" w:sz="4" w:space="0" w:color="auto"/>
+            </w:tcBorders>
+            <w:shd w:val="clear" w:color="auto" w:fill="F2F2F2" w:themeFill="background1" w:themeFillShade="F2"/>
+          </w:tcPr>
+          <w:p>
+            <w:pPr>
+              <w:pStyle w:val="ac"/>
+              <w:ind w:leftChars="0" w:left="0"/>
+              <w:jc w:val="center"/>
+              <w:rPr>
+                <w:rFonts w:ascii="Noto Sans KR Thin" w:hAnsi="Noto Sans KR Thin"/>
+                <w:b/>
+                <w:bCs/>
+              </w:rPr>
+            </w:pPr>
+            <w:r>
+              <w:rPr>
+                <w:rFonts w:ascii="Noto Sans KR Thin" w:hAnsi="Noto Sans KR Thin" w:hint="eastAsia"/>
+                <w:b/>
+                <w:bCs/>
+              </w:rPr>
+              <w:t>보강</w:t>
+            </w:r>
+            <w:r>
+              <w:rPr>
+                <w:rFonts w:ascii="Noto Sans KR Thin" w:hAnsi="Noto Sans KR Thin" w:hint="eastAsia"/>
+                <w:b/>
+                <w:bCs/>
+              </w:rPr>
+              <w:t xml:space="preserve"> </w:t>
+            </w:r>
+            <w:r>
+              <w:rPr>
+                <w:rFonts w:ascii="Noto Sans KR Thin" w:hAnsi="Noto Sans KR Thin" w:hint="eastAsia"/>
+                <w:b/>
+                <w:bCs/>
+              </w:rPr>
+              <w:t>전</w:t>
+            </w:r>
+          </w:p>
+        </w:tc>
+        <w:tc>
+          <w:tcPr>
+            <w:tcW w:w="4259" w:type="dxa"/>
+            <w:gridSpan w:val="4"/>
+            <w:tcBorders>
+              <w:top w:val="single" w:sz="12" w:space="0" w:color="auto"/>
+              <w:bottom w:val="single" w:sz="4" w:space="0" w:color="auto"/>
+            </w:tcBorders>
+            <w:shd w:val="clear" w:color="auto" w:fill="F2F2F2" w:themeFill="background1" w:themeFillShade="F2"/>
+            <w:vAlign w:val="center"/>
+          </w:tcPr>
+          <w:p>
+            <w:pPr>
+              <w:pStyle w:val="ac"/>
+              <w:ind w:leftChars="0" w:left="0"/>
+              <w:jc w:val="center"/>
+              <w:rPr>
+                <w:rFonts w:ascii="Noto Sans KR Thin" w:hAnsi="Noto Sans KR Thin"/>
+                <w:b/>
+                <w:bCs/>
+              </w:rPr>
+            </w:pPr>
+            <w:r>
+              <w:rPr>
+                <w:rFonts w:ascii="Noto Sans KR Thin" w:hAnsi="Noto Sans KR Thin" w:hint="eastAsia"/>
+                <w:b/>
+                <w:bCs/>
+              </w:rPr>
+              <w:t>보강</w:t>
+            </w:r>
+            <w:r>
+              <w:rPr>
+                <w:rFonts w:ascii="Noto Sans KR Thin" w:hAnsi="Noto Sans KR Thin" w:hint="eastAsia"/>
+                <w:b/>
+                <w:bCs/>
+              </w:rPr>
+              <w:t xml:space="preserve"> </w:t>
+            </w:r>
+            <w:r>
+              <w:rPr>
+                <w:rFonts w:ascii="Noto Sans KR Thin" w:hAnsi="Noto Sans KR Thin" w:hint="eastAsia"/>
+                <w:b/>
+                <w:bCs/>
+              </w:rPr>
+              <w:t>후</w:t>
+            </w:r>
+          </w:p>
+        </w:tc>
+      </w:tr>
+      <w:tr>
+        <w:trPr>
+          <w:trHeight w:val="144"/>
+          <w:jc w:val="center"/>
+        </w:trPr>
+        <w:tc>
+          <w:tcPr>
+            <w:tcW w:w="1276" w:type="dxa"/>
+            <w:vMerge/>
+            <w:shd w:val="clear" w:color="auto" w:fill="F2F2F2" w:themeFill="background1" w:themeFillShade="F2"/>
+            <w:vAlign w:val="center"/>
+          </w:tcPr>
+          <w:p>
+            <w:pPr>
+              <w:pStyle w:val="ac"/>
+              <w:ind w:leftChars="0" w:left="0"/>
+              <w:jc w:val="center"/>
+              <w:rPr>
+                <w:rFonts w:ascii="Noto Sans KR Thin" w:hAnsi="Noto Sans KR Thin"/>
+                <w:b/>
+                <w:bCs/>
+              </w:rPr>
+            </w:pPr>
+          </w:p>
+        </w:tc>
+        <w:tc>
+          <w:tcPr>
+            <w:tcW w:w="4117" w:type="dxa"/>
+            <w:gridSpan w:val="4"/>
+            <w:tcBorders>
+              <w:top w:val="single" w:sz="4" w:space="0" w:color="auto"/>
+            </w:tcBorders>
+            <w:shd w:val="clear" w:color="auto" w:fill="F2F2F2" w:themeFill="background1" w:themeFillShade="F2"/>
+          </w:tcPr>
+          <w:p>
+            <w:pPr>
+              <w:pStyle w:val="ac"/>
+              <w:ind w:leftChars="0" w:left="0"/>
+              <w:jc w:val="center"/>
+              <w:rPr>
+                <w:rFonts w:ascii="Noto Sans KR Thin" w:hAnsi="Noto Sans KR Thin"/>
+                <w:b/>
+                <w:bCs/>
+              </w:rPr>
+            </w:pPr>
+            <w:r>
+              <w:rPr>
+                <w:rFonts w:ascii="Noto Sans KR Thin" w:hAnsi="Noto Sans KR Thin" w:hint="eastAsia"/>
+                <w:b/>
+                <w:bCs/>
+              </w:rPr>
+              <w:t>S</w:t>
+            </w:r>
+            <w:r>
+              <w:rPr>
+                <w:rFonts w:ascii="Noto Sans KR Thin" w:hAnsi="Noto Sans KR Thin"/>
+                <w:b/>
+                <w:bCs/>
+              </w:rPr>
+              <w:t>tirrup</w:t>
+            </w:r>
+          </w:p>
+        </w:tc>
+        <w:tc>
+          <w:tcPr>
+            <w:tcW w:w="4259" w:type="dxa"/>
+            <w:gridSpan w:val="4"/>
+            <w:tcBorders>
+              <w:top w:val="single" w:sz="4" w:space="0" w:color="auto"/>
+            </w:tcBorders>
+            <w:shd w:val="clear" w:color="auto" w:fill="F2F2F2" w:themeFill="background1" w:themeFillShade="F2"/>
+            <w:vAlign w:val="center"/>
+          </w:tcPr>
+          <w:p>
+            <w:pPr>
+              <w:pStyle w:val="ac"/>
+              <w:ind w:leftChars="0" w:left="0"/>
+              <w:jc w:val="center"/>
+              <w:rPr>
+                <w:rFonts w:ascii="Noto Sans KR Thin" w:hAnsi="Noto Sans KR Thin"/>
+                <w:b/>
+                <w:bCs/>
+              </w:rPr>
+            </w:pPr>
+            <w:r>
+              <w:rPr>
+                <w:rFonts w:ascii="Noto Sans KR Thin" w:hAnsi="Noto Sans KR Thin" w:hint="eastAsia"/>
+                <w:b/>
+                <w:bCs/>
+              </w:rPr>
+              <w:t>S</w:t>
+            </w:r>
+            <w:r>
+              <w:rPr>
+                <w:rFonts w:ascii="Noto Sans KR Thin" w:hAnsi="Noto Sans KR Thin"/>
+                <w:b/>
+                <w:bCs/>
+              </w:rPr>
+              <w:t>tirrup</w:t>
+            </w:r>
+          </w:p>
+        </w:tc>
+      </w:tr>
+      <w:tr>
+        <w:trPr>
+          <w:trHeight w:val="80"/>
+          <w:jc w:val="center"/>
+        </w:trPr>
+        <w:tc>
+          <w:tcPr>
+            <w:tcW w:w="1276" w:type="dxa"/>
+            <w:shd w:val="clear" w:color="auto" w:fill="F2F2F2" w:themeFill="background1" w:themeFillShade="F2"/>
+            <w:vAlign w:val="center"/>
+          </w:tcPr>
+          <w:p>
+            <w:pPr>
+              <w:pStyle w:val="ac"/>
+              <w:ind w:leftChars="0" w:left="0"/>
+              <w:jc w:val="center"/>
+              <w:rPr>
+                <w:rFonts w:ascii="Noto Sans KR Thin" w:hAnsi="Noto Sans KR Thin"/>
+                <w:b/>
+                <w:bCs/>
+              </w:rPr>
+            </w:pPr>
+            <w:r>
+              <w:rPr>
+                <w:rFonts w:ascii="Noto Sans KR Thin" w:hAnsi="Noto Sans KR Thin" w:hint="eastAsia"/>
+                <w:b/>
+                <w:bCs/>
+              </w:rPr>
+              <w:t>S</w:t>
+            </w:r>
+            <w:r>
+              <w:rPr>
+                <w:rFonts w:ascii="Noto Sans KR Thin" w:hAnsi="Noto Sans KR Thin"/>
+                <w:b/>
+                <w:bCs/>
+              </w:rPr>
+              <w:t>tory</w:t>
+            </w:r>
+          </w:p>
+        </w:tc>
+        <w:tc>
+          <w:tcPr>
+            <w:tcW w:w="1029" w:type="dxa"/>
+            <w:shd w:val="clear" w:color="auto" w:fill="F2F2F2" w:themeFill="background1" w:themeFillShade="F2"/>
+          </w:tcPr>
+          <w:p>
+            <w:pPr>
+              <w:pStyle w:val="ac"/>
+              <w:ind w:leftChars="0" w:left="0"/>
+              <w:jc w:val="center"/>
+              <w:rPr>
+                <w:rFonts w:ascii="Noto Sans KR Thin" w:hAnsi="Noto Sans KR Thin"/>
+                <w:b/>
+                <w:bCs/>
+              </w:rPr>
+            </w:pPr>
+            <w:r>
+              <w:rPr>
+                <w:rFonts w:ascii="Noto Sans KR Thin" w:hAnsi="Noto Sans KR Thin"/>
+                <w:b/>
+                <w:bCs/>
+              </w:rPr>
+              <w:t>EA</w:t>
+            </w:r>
+          </w:p>
+        </w:tc>
+        <w:tc>
+          <w:tcPr>
+            <w:tcW w:w="1029" w:type="dxa"/>
+            <w:shd w:val="clear" w:color="auto" w:fill="F2F2F2" w:themeFill="background1" w:themeFillShade="F2"/>
+          </w:tcPr>
+          <w:p>
+            <w:pPr>
+              <w:pStyle w:val="ac"/>
+              <w:ind w:leftChars="0" w:left="0"/>
+              <w:jc w:val="center"/>
+              <w:rPr>
+                <w:rFonts w:ascii="Noto Sans KR Thin" w:hAnsi="Noto Sans KR Thin"/>
+                <w:b/>
+                <w:bCs/>
+              </w:rPr>
+            </w:pPr>
+            <w:r>
+              <w:rPr>
+                <w:rFonts w:ascii="Noto Sans KR Thin" w:hAnsi="Noto Sans KR Thin"/>
+                <w:b/>
+                <w:bCs/>
+              </w:rPr>
+              <w:t>Type</w:t>
+            </w:r>
+          </w:p>
+        </w:tc>
+        <w:tc>
+          <w:tcPr>
+            <w:tcW w:w="1029" w:type="dxa"/>
+            <w:shd w:val="clear" w:color="auto" w:fill="F2F2F2" w:themeFill="background1" w:themeFillShade="F2"/>
+          </w:tcPr>
+          <w:p>
+            <w:pPr>
+              <w:pStyle w:val="ac"/>
+              <w:ind w:leftChars="0" w:left="0"/>
+              <w:jc w:val="center"/>
+              <w:rPr>
+                <w:rFonts w:ascii="Noto Sans KR Thin" w:hAnsi="Noto Sans KR Thin"/>
+                <w:b/>
+                <w:bCs/>
+              </w:rPr>
+            </w:pPr>
+            <w:r>
+              <w:rPr>
+                <w:rFonts w:ascii="Noto Sans KR Thin" w:hAnsi="Noto Sans KR Thin"/>
+                <w:b/>
+                <w:bCs/>
+              </w:rPr>
+              <w:t>Spacing</w:t>
+            </w:r>
+          </w:p>
+        </w:tc>
+        <w:tc>
+          <w:tcPr>
+            <w:tcW w:w="1030" w:type="dxa"/>
+            <w:shd w:val="clear" w:color="auto" w:fill="F2F2F2" w:themeFill="background1" w:themeFillShade="F2"/>
+          </w:tcPr>
+          <w:p>
+            <w:pPr>
+              <w:pStyle w:val="ac"/>
+              <w:ind w:leftChars="0" w:left="0"/>
+              <w:jc w:val="center"/>
+              <w:rPr>
+                <w:rFonts w:ascii="Noto Sans KR Thin" w:hAnsi="Noto Sans KR Thin"/>
+                <w:b/>
+                <w:bCs/>
+              </w:rPr>
+            </w:pPr>
+            <w:r>
+              <w:rPr>
+                <w:rFonts w:ascii="Noto Sans KR Thin" w:hAnsi="Noto Sans KR Thin" w:hint="eastAsia"/>
+                <w:b/>
+                <w:bCs/>
+              </w:rPr>
+              <w:t>D</w:t>
+            </w:r>
+            <w:r>
+              <w:rPr>
+                <w:rFonts w:ascii="Noto Sans KR Thin" w:hAnsi="Noto Sans KR Thin"/>
+                <w:b/>
+                <w:bCs/>
+              </w:rPr>
+              <w:t>CR</w:t>
+            </w:r>
+          </w:p>
+        </w:tc>
+        <w:tc>
+          <w:tcPr>
+            <w:tcW w:w="1064" w:type="dxa"/>
+            <w:tcBorders>
+              <w:top w:val="single" w:sz="4" w:space="0" w:color="auto"/>
+            </w:tcBorders>
+            <w:shd w:val="clear" w:color="auto" w:fill="F2F2F2" w:themeFill="background1" w:themeFillShade="F2"/>
+          </w:tcPr>
+          <w:p>
+            <w:pPr>
+              <w:pStyle w:val="ac"/>
+              <w:ind w:leftChars="0" w:left="0"/>
+              <w:jc w:val="center"/>
+              <w:rPr>
+                <w:rFonts w:ascii="Noto Sans KR Thin" w:hAnsi="Noto Sans KR Thin"/>
+                <w:b/>
+                <w:bCs/>
+              </w:rPr>
+            </w:pPr>
+            <w:r>
+              <w:rPr>
+                <w:rFonts w:ascii="Noto Sans KR Thin" w:hAnsi="Noto Sans KR Thin"/>
+                <w:b/>
+                <w:bCs/>
+              </w:rPr>
+              <w:t>EA</w:t>
+            </w:r>
+          </w:p>
+        </w:tc>
+        <w:tc>
+          <w:tcPr>
+            <w:tcW w:w="1065" w:type="dxa"/>
+            <w:tcBorders>
+              <w:top w:val="single" w:sz="4" w:space="0" w:color="auto"/>
+            </w:tcBorders>
+            <w:shd w:val="clear" w:color="auto" w:fill="F2F2F2" w:themeFill="background1" w:themeFillShade="F2"/>
+          </w:tcPr>
+          <w:p>
+            <w:pPr>
+              <w:pStyle w:val="ac"/>
+              <w:ind w:leftChars="0" w:left="0"/>
+              <w:jc w:val="center"/>
+              <w:rPr>
+                <w:rFonts w:ascii="Noto Sans KR Thin" w:hAnsi="Noto Sans KR Thin"/>
+                <w:b/>
+                <w:bCs/>
+              </w:rPr>
+            </w:pPr>
+            <w:r>
+              <w:rPr>
+                <w:rFonts w:ascii="Noto Sans KR Thin" w:hAnsi="Noto Sans KR Thin"/>
+                <w:b/>
+                <w:bCs/>
+              </w:rPr>
+              <w:t>Type</w:t>
+            </w:r>
+          </w:p>
+        </w:tc>
+        <w:tc>
+          <w:tcPr>
+            <w:tcW w:w="1065" w:type="dxa"/>
+            <w:tcBorders>
+              <w:top w:val="single" w:sz="4" w:space="0" w:color="auto"/>
+            </w:tcBorders>
+            <w:shd w:val="clear" w:color="auto" w:fill="F2F2F2" w:themeFill="background1" w:themeFillShade="F2"/>
+          </w:tcPr>
+          <w:p>
+            <w:pPr>
+              <w:pStyle w:val="ac"/>
+              <w:ind w:leftChars="0" w:left="0"/>
+              <w:jc w:val="center"/>
+              <w:rPr>
+                <w:rFonts w:ascii="Noto Sans KR Thin" w:hAnsi="Noto Sans KR Thin"/>
+                <w:b/>
+                <w:bCs/>
+              </w:rPr>
+            </w:pPr>
+            <w:r>
+              <w:rPr>
+                <w:rFonts w:ascii="Noto Sans KR Thin" w:hAnsi="Noto Sans KR Thin"/>
+                <w:b/>
+                <w:bCs/>
+              </w:rPr>
+              <w:t>Spacing</w:t>
+            </w:r>
+          </w:p>
+        </w:tc>
+        <w:tc>
+          <w:tcPr>
+            <w:tcW w:w="1065" w:type="dxa"/>
+            <w:tcBorders>
+              <w:top w:val="single" w:sz="4" w:space="0" w:color="auto"/>
+            </w:tcBorders>
+            <w:shd w:val="clear" w:color="auto" w:fill="F2F2F2" w:themeFill="background1" w:themeFillShade="F2"/>
+          </w:tcPr>
+          <w:p>
+            <w:pPr>
+              <w:pStyle w:val="ac"/>
+              <w:ind w:leftChars="0" w:left="0"/>
+              <w:jc w:val="center"/>
+              <w:rPr>
+                <w:rFonts w:ascii="Noto Sans KR Thin" w:hAnsi="Noto Sans KR Thin"/>
+                <w:b/>
+                <w:bCs/>
+              </w:rPr>
+            </w:pPr>
+            <w:r>
+              <w:rPr>
+                <w:rFonts w:ascii="Noto Sans KR Thin" w:hAnsi="Noto Sans KR Thin" w:hint="eastAsia"/>
+                <w:b/>
+                <w:bCs/>
+              </w:rPr>
+              <w:t>D</w:t>
+            </w:r>
+            <w:r>
+              <w:rPr>
+                <w:rFonts w:ascii="Noto Sans KR Thin" w:hAnsi="Noto Sans KR Thin"/>
+                <w:b/>
+                <w:bCs/>
+              </w:rPr>
+              <w:t>CR</w:t>
+            </w:r>
+          </w:p>
+        </w:tc>
+      </w:tr>
+      <w:tr>
+        <w:trPr>
+          <w:trHeight w:val="229"/>
+          <w:jc w:val="center"/>
+        </w:trPr>
+        <w:tc>
+          <w:tcPr>
+            <w:tcW w:w="1276" w:type="dxa"/>
+            <w:tcBorders>
+              <w:top w:val="single" w:sz="12" w:space="0" w:color="auto"/>
+            </w:tcBorders>
+            <w:noWrap/>
+            <w:vAlign w:val="center"/>
+          </w:tcPr>
+          <w:p>
+            <w:pPr>
+              <w:jc w:val="center"/>
+              <w:rPr>
+                <w:rFonts w:ascii="Calibri" w:eastAsia="Noto Sans KR Regular" w:hAnsi="Calibri" w:cs="Calibri"/>
+                <w:noProof/>
+                <w:snapToGrid/>
+                <w:szCs w:val="22"/>
+              </w:rPr>
+            </w:pPr>
+          </w:p>
+        </w:tc>
+        <w:tc>
+          <w:tcPr>
+            <w:tcW w:w="1029" w:type="dxa"/>
+            <w:tcBorders>
+              <w:top w:val="single" w:sz="12" w:space="0" w:color="auto"/>
+            </w:tcBorders>
+          </w:tcPr>
+          <w:p>
+            <w:pPr>
+              <w:jc w:val="center"/>
+              <w:rPr>
+                <w:rFonts w:ascii="Calibri" w:eastAsia="Noto Sans KR Regular" w:hAnsi="Calibri" w:cs="Calibri"/>
+                <w:noProof/>
+                <w:snapToGrid/>
+                <w:szCs w:val="22"/>
+              </w:rPr>
+            </w:pPr>
+          </w:p>
+        </w:tc>
+        <w:tc>
+          <w:tcPr>
+            <w:tcW w:w="1029" w:type="dxa"/>
+            <w:tcBorders>
+              <w:top w:val="single" w:sz="12" w:space="0" w:color="auto"/>
+            </w:tcBorders>
+          </w:tcPr>
+          <w:p>
+            <w:pPr>
+              <w:jc w:val="center"/>
+              <w:rPr>
+                <w:rFonts w:ascii="Calibri" w:eastAsia="Noto Sans KR Regular" w:hAnsi="Calibri" w:cs="Calibri"/>
+                <w:noProof/>
+                <w:snapToGrid/>
+                <w:szCs w:val="22"/>
+              </w:rPr>
+            </w:pPr>
+          </w:p>
+        </w:tc>
+        <w:tc>
+          <w:tcPr>
+            <w:tcW w:w="1029" w:type="dxa"/>
+            <w:tcBorders>
+              <w:top w:val="single" w:sz="12" w:space="0" w:color="auto"/>
+            </w:tcBorders>
+          </w:tcPr>
+          <w:p>
+            <w:pPr>
+              <w:jc w:val="center"/>
+              <w:rPr>
+                <w:rFonts w:ascii="Calibri" w:eastAsia="Noto Sans KR Regular" w:hAnsi="Calibri" w:cs="Calibri"/>
+                <w:noProof/>
+                <w:snapToGrid/>
+                <w:szCs w:val="22"/>
+              </w:rPr>
+            </w:pPr>
+          </w:p>
+        </w:tc>
+        <w:tc>
+          <w:tcPr>
+            <w:tcW w:w="1030" w:type="dxa"/>
+            <w:tcBorders>
+              <w:top w:val="single" w:sz="12" w:space="0" w:color="auto"/>
+            </w:tcBorders>
+          </w:tcPr>
+          <w:p>
+            <w:pPr>
+              <w:jc w:val="center"/>
+              <w:rPr>
+                <w:rFonts w:ascii="Calibri" w:eastAsia="Noto Sans KR Regular" w:hAnsi="Calibri" w:cs="Calibri"/>
+                <w:noProof/>
+                <w:snapToGrid/>
+                <w:szCs w:val="22"/>
+              </w:rPr>
+            </w:pPr>
+          </w:p>
+        </w:tc>
+        <w:tc>
+          <w:tcPr>
+            <w:tcW w:w="1064" w:type="dxa"/>
+            <w:tcBorders>
+              <w:top w:val="single" w:sz="12" w:space="0" w:color="auto"/>
+            </w:tcBorders>
+            <w:vAlign w:val="center"/>
+          </w:tcPr>
+          <w:p>
+            <w:pPr>
+              <w:jc w:val="center"/>
+              <w:rPr>
+                <w:rFonts w:ascii="Calibri" w:eastAsia="Noto Sans KR Regular" w:hAnsi="Calibri" w:cs="Calibri"/>
+                <w:noProof/>
+                <w:snapToGrid/>
+                <w:szCs w:val="22"/>
+              </w:rPr>
+            </w:pPr>
+          </w:p>
+        </w:tc>
+        <w:tc>
+          <w:tcPr>
+            <w:tcW w:w="1065" w:type="dxa"/>
+            <w:tcBorders>
+              <w:top w:val="single" w:sz="12" w:space="0" w:color="auto"/>
+            </w:tcBorders>
+            <w:vAlign w:val="center"/>
+          </w:tcPr>
+          <w:p>
+            <w:pPr>
+              <w:jc w:val="center"/>
+              <w:rPr>
+                <w:rFonts w:ascii="Calibri" w:eastAsia="Noto Sans KR Regular" w:hAnsi="Calibri" w:cs="Calibri"/>
+                <w:noProof/>
+                <w:snapToGrid/>
+                <w:szCs w:val="22"/>
+              </w:rPr>
+            </w:pPr>
+          </w:p>
+        </w:tc>
+        <w:tc>
+          <w:tcPr>
+            <w:tcW w:w="1065" w:type="dxa"/>
+            <w:tcBorders>
+              <w:top w:val="single" w:sz="12" w:space="0" w:color="auto"/>
+            </w:tcBorders>
+            <w:vAlign w:val="center"/>
+          </w:tcPr>
+          <w:p>
+            <w:pPr>
+              <w:jc w:val="center"/>
+              <w:rPr>
+                <w:rFonts w:ascii="Calibri" w:eastAsia="Noto Sans KR Regular" w:hAnsi="Calibri" w:cs="Calibri"/>
+                <w:noProof/>
+                <w:snapToGrid/>
+                <w:szCs w:val="22"/>
+              </w:rPr>
+            </w:pPr>
+          </w:p>
+        </w:tc>
+        <w:tc>
+          <w:tcPr>
+            <w:tcW w:w="1065" w:type="dxa"/>
+            <w:tcBorders>
+              <w:top w:val="single" w:sz="12" w:space="0" w:color="auto"/>
+            </w:tcBorders>
+            <w:vAlign w:val="center"/>
+          </w:tcPr>
+          <w:p>
+            <w:pPr>
+              <w:jc w:val="center"/>
+              <w:rPr>
+                <w:rFonts w:ascii="Calibri" w:eastAsia="Noto Sans KR Regular" w:hAnsi="Calibri" w:cs="Calibri"/>
+                <w:noProof/>
+                <w:snapToGrid/>
+                <w:szCs w:val="22"/>
+              </w:rPr>
+            </w:pPr>
+          </w:p>
+        </w:tc>
+      </w:tr>
+    </w:tbl>
     <w:p/>
     <w:tbl>
       <w:tblPr>
@@ -904,7 +1617,7 @@
                 <w:b/>
                 <w:bCs/>
               </w:rPr>
-              <w:t>S</w:t>
+              <w:t>H</w:t>
             </w:r>
             <w:r>
               <w:rPr>
@@ -912,7 +1625,7 @@
                 <w:b/>
                 <w:bCs/>
               </w:rPr>
-              <w:t>tirrup</w:t>
+              <w:t>oop</w:t>
             </w:r>
           </w:p>
         </w:tc>
@@ -939,19 +1652,11 @@
             </w:pPr>
             <w:r>
               <w:rPr>
-                <w:rFonts w:ascii="Noto Sans KR Thin" w:hAnsi="Noto Sans KR Thin" w:hint="eastAsia"/>
-                <w:b/>
-                <w:bCs/>
-              </w:rPr>
-              <w:t>S</w:t>
-            </w:r>
-            <w:r>
-              <w:rPr>
                 <w:rFonts w:ascii="Noto Sans KR Thin" w:hAnsi="Noto Sans KR Thin"/>
                 <w:b/>
                 <w:bCs/>
               </w:rPr>
-              <w:t>tirrup</w:t>
+              <w:t>Hoop</w:t>
             </w:r>
           </w:p>
         </w:tc>
@@ -1875,8 +2580,20 @@
               <w:sz w:val="12"/>
               <w:szCs w:val="12"/>
             </w:rPr>
-            <w:t>공동주택 성능기반내진설계</w:t>
+            <w:t xml:space="preserve">공동주택 </w:t>
           </w:r>
+          <w:proofErr w:type="spellStart"/>
+          <w:r>
+            <w:rPr>
+              <w:rFonts w:asciiTheme="minorEastAsia" w:eastAsiaTheme="minorEastAsia" w:hAnsiTheme="minorEastAsia" w:hint="eastAsia"/>
+              <w:b/>
+              <w:color w:val="auto"/>
+              <w:sz w:val="12"/>
+              <w:szCs w:val="12"/>
+            </w:rPr>
+            <w:t>성능기반내진설계</w:t>
+          </w:r>
+          <w:proofErr w:type="spellEnd"/>
         </w:p>
       </w:tc>
     </w:tr>
@@ -3303,7 +4020,7 @@
   <w:style w:type="paragraph" w:default="1" w:styleId="a0">
     <w:name w:val="Normal"/>
     <w:qFormat/>
-    <w:rsid w:val="005409FE"/>
+    <w:rsid w:val="00D3408D"/>
     <w:rPr>
       <w:rFonts w:ascii="굴림체" w:eastAsia="굴림체" w:hAnsi="굴림체"/>
       <w:snapToGrid w:val="0"/>

</xml_diff>